<commit_message>
Se termina el modulo 5 de entornos.
</commit_message>
<xml_diff>
--- a/ENTORNOS/UT05/TAREA/simbaña_diego_armando_ED05_Tarea.docx
+++ b/ENTORNOS/UT05/TAREA/simbaña_diego_armando_ED05_Tarea.docx
@@ -1602,25 +1602,7 @@
           <w:szCs w:val="26"/>
         </w:rPr>
         <w:lastRenderedPageBreak/>
-        <w:t xml:space="preserve">Tabla de </w:t>
-      </w:r>
-      <w:r>
-        <w:rPr>
-          <w:rFonts w:asciiTheme="minorHAnsi" w:hAnsiTheme="minorHAnsi" w:cstheme="minorHAnsi"/>
-          <w:color w:val="1C1E23"/>
-          <w:sz w:val="26"/>
-          <w:szCs w:val="26"/>
-        </w:rPr>
-        <w:t>relación</w:t>
-      </w:r>
-      <w:r>
-        <w:rPr>
-          <w:rFonts w:asciiTheme="minorHAnsi" w:hAnsiTheme="minorHAnsi" w:cstheme="minorHAnsi"/>
-          <w:color w:val="1C1E23"/>
-          <w:sz w:val="26"/>
-          <w:szCs w:val="26"/>
-        </w:rPr>
-        <w:t xml:space="preserve"> de las clases u objetos con sus atributos.</w:t>
+        <w:t>Tabla de relación de las clases u objetos con sus atributos.</w:t>
       </w:r>
     </w:p>
     <w:tbl>
@@ -2720,6 +2702,62 @@
           </w:p>
         </w:tc>
       </w:tr>
+      <w:tr>
+        <w:tc>
+          <w:tcPr>
+            <w:tcW w:w="4247" w:type="dxa"/>
+          </w:tcPr>
+          <w:p>
+            <w:pPr>
+              <w:pStyle w:val="NormalWeb"/>
+              <w:jc w:val="both"/>
+              <w:rPr>
+                <w:rFonts w:asciiTheme="minorHAnsi" w:hAnsiTheme="minorHAnsi" w:cstheme="minorHAnsi"/>
+                <w:color w:val="1C1E23"/>
+                <w:sz w:val="26"/>
+                <w:szCs w:val="26"/>
+              </w:rPr>
+            </w:pPr>
+            <w:proofErr w:type="spellStart"/>
+            <w:r>
+              <w:rPr>
+                <w:rFonts w:asciiTheme="minorHAnsi" w:hAnsiTheme="minorHAnsi" w:cstheme="minorHAnsi"/>
+                <w:color w:val="1C1E23"/>
+                <w:sz w:val="26"/>
+                <w:szCs w:val="26"/>
+              </w:rPr>
+              <w:t>Detalle_Reparto</w:t>
+            </w:r>
+            <w:proofErr w:type="spellEnd"/>
+          </w:p>
+        </w:tc>
+        <w:tc>
+          <w:tcPr>
+            <w:tcW w:w="4247" w:type="dxa"/>
+          </w:tcPr>
+          <w:p>
+            <w:pPr>
+              <w:pStyle w:val="NormalWeb"/>
+              <w:jc w:val="both"/>
+              <w:rPr>
+                <w:rFonts w:asciiTheme="minorHAnsi" w:hAnsiTheme="minorHAnsi" w:cstheme="minorHAnsi"/>
+                <w:color w:val="1C1E23"/>
+                <w:sz w:val="26"/>
+                <w:szCs w:val="26"/>
+              </w:rPr>
+            </w:pPr>
+            <w:r>
+              <w:rPr>
+                <w:rFonts w:asciiTheme="minorHAnsi" w:hAnsiTheme="minorHAnsi" w:cstheme="minorHAnsi"/>
+                <w:color w:val="1C1E23"/>
+                <w:sz w:val="26"/>
+                <w:szCs w:val="26"/>
+              </w:rPr>
+              <w:t>Fecha, incidencia, transporte</w:t>
+            </w:r>
+          </w:p>
+        </w:tc>
+      </w:tr>
     </w:tbl>
     <w:p>
       <w:pPr>
@@ -2741,34 +2779,7 @@
           <w:sz w:val="26"/>
           <w:szCs w:val="26"/>
         </w:rPr>
-        <w:t>Obtención</w:t>
-      </w:r>
-      <w:r>
-        <w:rPr>
-          <w:rFonts w:asciiTheme="minorHAnsi" w:hAnsiTheme="minorHAnsi" w:cstheme="minorHAnsi"/>
-          <w:color w:val="1C1E23"/>
-          <w:sz w:val="26"/>
-          <w:szCs w:val="26"/>
-        </w:rPr>
-        <w:t xml:space="preserve"> de los </w:t>
-      </w:r>
-      <w:r>
-        <w:rPr>
-          <w:rFonts w:asciiTheme="minorHAnsi" w:hAnsiTheme="minorHAnsi" w:cstheme="minorHAnsi"/>
-          <w:color w:val="1C1E23"/>
-          <w:sz w:val="26"/>
-          <w:szCs w:val="26"/>
-        </w:rPr>
-        <w:t>métodos</w:t>
-      </w:r>
-      <w:r>
-        <w:rPr>
-          <w:rFonts w:asciiTheme="minorHAnsi" w:hAnsiTheme="minorHAnsi" w:cstheme="minorHAnsi"/>
-          <w:color w:val="1C1E23"/>
-          <w:sz w:val="26"/>
-          <w:szCs w:val="26"/>
-        </w:rPr>
-        <w:t>.</w:t>
+        <w:t>Obtención de los métodos.</w:t>
       </w:r>
     </w:p>
     <w:tbl>
@@ -3173,6 +3184,33 @@
               </w:rPr>
               <w:t xml:space="preserve">(), </w:t>
             </w:r>
+            <w:r>
+              <w:rPr>
+                <w:rFonts w:asciiTheme="minorHAnsi" w:hAnsiTheme="minorHAnsi" w:cstheme="minorHAnsi"/>
+                <w:color w:val="1C1E23"/>
+                <w:sz w:val="26"/>
+                <w:szCs w:val="26"/>
+              </w:rPr>
+              <w:t>p</w:t>
+            </w:r>
+            <w:r>
+              <w:rPr>
+                <w:rFonts w:asciiTheme="minorHAnsi" w:hAnsiTheme="minorHAnsi" w:cstheme="minorHAnsi"/>
+                <w:color w:val="1C1E23"/>
+                <w:sz w:val="26"/>
+                <w:szCs w:val="26"/>
+              </w:rPr>
+              <w:t>agar()</w:t>
+            </w:r>
+            <w:r>
+              <w:rPr>
+                <w:rFonts w:asciiTheme="minorHAnsi" w:hAnsiTheme="minorHAnsi" w:cstheme="minorHAnsi"/>
+                <w:color w:val="1C1E23"/>
+                <w:sz w:val="26"/>
+                <w:szCs w:val="26"/>
+              </w:rPr>
+              <w:t xml:space="preserve">, </w:t>
+            </w:r>
             <w:proofErr w:type="spellStart"/>
             <w:r>
               <w:rPr>
@@ -3181,7 +3219,7 @@
                 <w:sz w:val="26"/>
                 <w:szCs w:val="26"/>
               </w:rPr>
-              <w:t>totalPagar</w:t>
+              <w:t>modificarDatos</w:t>
             </w:r>
             <w:proofErr w:type="spellEnd"/>
             <w:r>
@@ -3211,7 +3249,25 @@
                 <w:sz w:val="26"/>
                 <w:szCs w:val="26"/>
               </w:rPr>
-              <w:t xml:space="preserve">{No cancela pedido y ya </w:t>
+              <w:t xml:space="preserve">{No cancela pedido </w:t>
+            </w:r>
+            <w:r>
+              <w:rPr>
+                <w:rFonts w:asciiTheme="minorHAnsi" w:hAnsiTheme="minorHAnsi" w:cstheme="minorHAnsi"/>
+                <w:color w:val="1C1E23"/>
+                <w:sz w:val="26"/>
+                <w:szCs w:val="26"/>
+              </w:rPr>
+              <w:t>si</w:t>
+            </w:r>
+            <w:r>
+              <w:rPr>
+                <w:rFonts w:asciiTheme="minorHAnsi" w:hAnsiTheme="minorHAnsi" w:cstheme="minorHAnsi"/>
+                <w:color w:val="1C1E23"/>
+                <w:sz w:val="26"/>
+                <w:szCs w:val="26"/>
+              </w:rPr>
+              <w:t xml:space="preserve"> ya </w:t>
             </w:r>
             <w:r>
               <w:rPr>
@@ -3578,6 +3634,38 @@
               <w:t>()</w:t>
             </w:r>
           </w:p>
+          <w:p>
+            <w:pPr>
+              <w:pStyle w:val="NormalWeb"/>
+              <w:jc w:val="both"/>
+              <w:rPr>
+                <w:rFonts w:asciiTheme="minorHAnsi" w:hAnsiTheme="minorHAnsi" w:cstheme="minorHAnsi"/>
+                <w:color w:val="1C1E23"/>
+                <w:sz w:val="26"/>
+                <w:szCs w:val="26"/>
+              </w:rPr>
+            </w:pPr>
+            <w:proofErr w:type="gramStart"/>
+            <w:r>
+              <w:rPr>
+                <w:rFonts w:asciiTheme="minorHAnsi" w:hAnsiTheme="minorHAnsi" w:cstheme="minorHAnsi"/>
+                <w:color w:val="1C1E23"/>
+                <w:sz w:val="26"/>
+                <w:szCs w:val="26"/>
+              </w:rPr>
+              <w:t>almacenar(</w:t>
+            </w:r>
+            <w:proofErr w:type="gramEnd"/>
+            <w:r>
+              <w:rPr>
+                <w:rFonts w:asciiTheme="minorHAnsi" w:hAnsiTheme="minorHAnsi" w:cstheme="minorHAnsi"/>
+                <w:color w:val="1C1E23"/>
+                <w:sz w:val="26"/>
+                <w:szCs w:val="26"/>
+              </w:rPr>
+              <w:t>)</w:t>
+            </w:r>
+          </w:p>
         </w:tc>
       </w:tr>
       <w:tr>
@@ -3812,6 +3900,53 @@
               </w:rPr>
               <w:t>Incidencias</w:t>
             </w:r>
+          </w:p>
+        </w:tc>
+        <w:tc>
+          <w:tcPr>
+            <w:tcW w:w="4247" w:type="dxa"/>
+          </w:tcPr>
+          <w:p>
+            <w:pPr>
+              <w:pStyle w:val="NormalWeb"/>
+              <w:jc w:val="both"/>
+              <w:rPr>
+                <w:rFonts w:asciiTheme="minorHAnsi" w:hAnsiTheme="minorHAnsi" w:cstheme="minorHAnsi"/>
+                <w:color w:val="1C1E23"/>
+                <w:sz w:val="26"/>
+                <w:szCs w:val="26"/>
+              </w:rPr>
+            </w:pPr>
+          </w:p>
+        </w:tc>
+      </w:tr>
+      <w:tr>
+        <w:tc>
+          <w:tcPr>
+            <w:tcW w:w="4247" w:type="dxa"/>
+          </w:tcPr>
+          <w:p>
+            <w:pPr>
+              <w:pStyle w:val="NormalWeb"/>
+              <w:jc w:val="both"/>
+              <w:rPr>
+                <w:rFonts w:asciiTheme="minorHAnsi" w:hAnsiTheme="minorHAnsi" w:cstheme="minorHAnsi"/>
+                <w:color w:val="1C1E23"/>
+                <w:sz w:val="26"/>
+                <w:szCs w:val="26"/>
+              </w:rPr>
+            </w:pPr>
+            <w:proofErr w:type="spellStart"/>
+            <w:r>
+              <w:rPr>
+                <w:rFonts w:asciiTheme="minorHAnsi" w:hAnsiTheme="minorHAnsi" w:cstheme="minorHAnsi"/>
+                <w:color w:val="1C1E23"/>
+                <w:sz w:val="26"/>
+                <w:szCs w:val="26"/>
+              </w:rPr>
+              <w:t>Detalle_Reparto</w:t>
+            </w:r>
+            <w:proofErr w:type="spellEnd"/>
           </w:p>
         </w:tc>
         <w:tc>
@@ -3858,43 +3993,33 @@
     </w:p>
     <w:p>
       <w:pPr>
-        <w:pStyle w:val="NormalWeb"/>
-        <w:numPr>
-          <w:ilvl w:val="0"/>
-          <w:numId w:val="1"/>
-        </w:numPr>
-        <w:shd w:val="clear" w:color="auto" w:fill="FFFFFF"/>
-        <w:jc w:val="both"/>
-        <w:rPr>
-          <w:rFonts w:asciiTheme="minorHAnsi" w:hAnsiTheme="minorHAnsi" w:cstheme="minorHAnsi"/>
+        <w:rPr>
+          <w:rFonts w:eastAsia="Times New Roman" w:cstheme="minorHAnsi"/>
+          <w:color w:val="1C1E23"/>
+          <w:kern w:val="0"/>
+          <w:sz w:val="26"/>
+          <w:szCs w:val="26"/>
+          <w:lang w:eastAsia="es-ES_tradnl"/>
+          <w14:ligatures w14:val="none"/>
         </w:rPr>
       </w:pPr>
       <w:r>
         <w:rPr>
-          <w:rFonts w:asciiTheme="minorHAnsi" w:hAnsiTheme="minorHAnsi" w:cstheme="minorHAnsi"/>
+          <w:rFonts w:cstheme="minorHAnsi"/>
           <w:color w:val="1C1E23"/>
           <w:sz w:val="26"/>
           <w:szCs w:val="26"/>
         </w:rPr>
-        <w:t xml:space="preserve">Resultado </w:t>
-      </w:r>
-      <w:r>
-        <w:rPr>
-          <w:rFonts w:asciiTheme="minorHAnsi" w:hAnsiTheme="minorHAnsi" w:cstheme="minorHAnsi"/>
+        <w:t>Ver archivo creado con UMLET.</w:t>
+      </w:r>
+      <w:r>
+        <w:rPr>
+          <w:rFonts w:cstheme="minorHAnsi"/>
           <w:color w:val="1C1E23"/>
           <w:sz w:val="26"/>
           <w:szCs w:val="26"/>
         </w:rPr>
-        <w:t>fi</w:t>
-      </w:r>
-      <w:r>
-        <w:rPr>
-          <w:rFonts w:asciiTheme="minorHAnsi" w:hAnsiTheme="minorHAnsi" w:cstheme="minorHAnsi"/>
-          <w:color w:val="1C1E23"/>
-          <w:sz w:val="26"/>
-          <w:szCs w:val="26"/>
-        </w:rPr>
-        <w:t xml:space="preserve">nal. </w:t>
+        <w:br w:type="page"/>
       </w:r>
     </w:p>
     <w:p>
@@ -3908,6 +4033,29 @@
         <w:jc w:val="both"/>
         <w:rPr>
           <w:rFonts w:asciiTheme="minorHAnsi" w:hAnsiTheme="minorHAnsi" w:cstheme="minorHAnsi"/>
+          <w:color w:val="1C1E23"/>
+          <w:sz w:val="26"/>
+          <w:szCs w:val="26"/>
+        </w:rPr>
+        <w:sectPr>
+          <w:pgSz w:w="11906" w:h="16838"/>
+          <w:pgMar w:top="1417" w:right="1701" w:bottom="1417" w:left="1701" w:header="708" w:footer="708" w:gutter="0"/>
+          <w:cols w:space="708"/>
+          <w:docGrid w:linePitch="360"/>
+        </w:sectPr>
+      </w:pPr>
+    </w:p>
+    <w:p>
+      <w:pPr>
+        <w:pStyle w:val="NormalWeb"/>
+        <w:numPr>
+          <w:ilvl w:val="0"/>
+          <w:numId w:val="1"/>
+        </w:numPr>
+        <w:shd w:val="clear" w:color="auto" w:fill="FFFFFF"/>
+        <w:jc w:val="both"/>
+        <w:rPr>
+          <w:rFonts w:asciiTheme="minorHAnsi" w:hAnsiTheme="minorHAnsi" w:cstheme="minorHAnsi"/>
         </w:rPr>
       </w:pPr>
       <w:r>
@@ -3917,8 +4065,109 @@
           <w:sz w:val="26"/>
           <w:szCs w:val="26"/>
         </w:rPr>
-        <w:t>Documentación</w:t>
-      </w:r>
+        <w:lastRenderedPageBreak/>
+        <w:t>Resultado final.</w:t>
+      </w:r>
+    </w:p>
+    <w:p>
+      <w:pPr>
+        <w:pStyle w:val="NormalWeb"/>
+        <w:shd w:val="clear" w:color="auto" w:fill="FFFFFF"/>
+        <w:jc w:val="both"/>
+        <w:rPr>
+          <w:rFonts w:asciiTheme="minorHAnsi" w:hAnsiTheme="minorHAnsi" w:cstheme="minorHAnsi"/>
+        </w:rPr>
+      </w:pPr>
+      <w:r>
+        <w:rPr>
+          <w:rFonts w:asciiTheme="minorHAnsi" w:hAnsiTheme="minorHAnsi" w:cstheme="minorHAnsi"/>
+          <w:noProof/>
+          <w14:ligatures w14:val="standardContextual"/>
+        </w:rPr>
+        <w:drawing>
+          <wp:inline distT="0" distB="0" distL="0" distR="0" wp14:anchorId="66BA03BD" wp14:editId="7B5C5529">
+            <wp:extent cx="9052939" cy="4245428"/>
+            <wp:effectExtent l="0" t="0" r="2540" b="0"/>
+            <wp:docPr id="20983496" name="Imagen 1"/>
+            <wp:cNvGraphicFramePr>
+              <a:graphicFrameLocks xmlns:a="http://schemas.openxmlformats.org/drawingml/2006/main" noChangeAspect="1"/>
+            </wp:cNvGraphicFramePr>
+            <a:graphic xmlns:a="http://schemas.openxmlformats.org/drawingml/2006/main">
+              <a:graphicData uri="http://schemas.openxmlformats.org/drawingml/2006/picture">
+                <pic:pic xmlns:pic="http://schemas.openxmlformats.org/drawingml/2006/picture">
+                  <pic:nvPicPr>
+                    <pic:cNvPr id="20983496" name="Imagen 20983496"/>
+                    <pic:cNvPicPr/>
+                  </pic:nvPicPr>
+                  <pic:blipFill>
+                    <a:blip r:embed="rId5">
+                      <a:extLst>
+                        <a:ext uri="{28A0092B-C50C-407E-A947-70E740481C1C}">
+                          <a14:useLocalDpi xmlns:a14="http://schemas.microsoft.com/office/drawing/2010/main" val="0"/>
+                        </a:ext>
+                      </a:extLst>
+                    </a:blip>
+                    <a:stretch>
+                      <a:fillRect/>
+                    </a:stretch>
+                  </pic:blipFill>
+                  <pic:spPr>
+                    <a:xfrm>
+                      <a:off x="0" y="0"/>
+                      <a:ext cx="9103363" cy="4269075"/>
+                    </a:xfrm>
+                    <a:prstGeom prst="rect">
+                      <a:avLst/>
+                    </a:prstGeom>
+                  </pic:spPr>
+                </pic:pic>
+              </a:graphicData>
+            </a:graphic>
+          </wp:inline>
+        </w:drawing>
+      </w:r>
+    </w:p>
+    <w:p>
+      <w:pPr>
+        <w:rPr>
+          <w:rFonts w:eastAsia="Times New Roman" w:cstheme="minorHAnsi"/>
+          <w:color w:val="1C1E23"/>
+          <w:kern w:val="0"/>
+          <w:sz w:val="26"/>
+          <w:szCs w:val="26"/>
+          <w:lang w:eastAsia="es-ES_tradnl"/>
+          <w14:ligatures w14:val="none"/>
+        </w:rPr>
+        <w:sectPr>
+          <w:pgSz w:w="16838" w:h="11906" w:orient="landscape"/>
+          <w:pgMar w:top="1701" w:right="1417" w:bottom="1701" w:left="1417" w:header="708" w:footer="708" w:gutter="0"/>
+          <w:cols w:space="708"/>
+          <w:docGrid w:linePitch="360"/>
+        </w:sectPr>
+      </w:pPr>
+      <w:r>
+        <w:rPr>
+          <w:rFonts w:cstheme="minorHAnsi"/>
+          <w:color w:val="1C1E23"/>
+          <w:sz w:val="26"/>
+          <w:szCs w:val="26"/>
+        </w:rPr>
+        <w:br w:type="page"/>
+      </w:r>
+    </w:p>
+    <w:p>
+      <w:pPr>
+        <w:pStyle w:val="NormalWeb"/>
+        <w:numPr>
+          <w:ilvl w:val="0"/>
+          <w:numId w:val="1"/>
+        </w:numPr>
+        <w:shd w:val="clear" w:color="auto" w:fill="FFFFFF"/>
+        <w:jc w:val="both"/>
+        <w:rPr>
+          <w:rFonts w:asciiTheme="minorHAnsi" w:hAnsiTheme="minorHAnsi" w:cstheme="minorHAnsi"/>
+        </w:rPr>
+      </w:pPr>
       <w:r>
         <w:rPr>
           <w:rFonts w:asciiTheme="minorHAnsi" w:hAnsiTheme="minorHAnsi" w:cstheme="minorHAnsi"/>
@@ -3926,7 +4175,8 @@
           <w:sz w:val="26"/>
           <w:szCs w:val="26"/>
         </w:rPr>
-        <w:t xml:space="preserve"> adicional.</w:t>
+        <w:lastRenderedPageBreak/>
+        <w:t>Documentación adicional.</w:t>
       </w:r>
     </w:p>
     <w:tbl>
@@ -3936,13 +4186,13 @@
         <w:tblLook w:val="04A0" w:firstRow="1" w:lastRow="0" w:firstColumn="1" w:lastColumn="0" w:noHBand="0" w:noVBand="1"/>
       </w:tblPr>
       <w:tblGrid>
-        <w:gridCol w:w="4247"/>
-        <w:gridCol w:w="4247"/>
+        <w:gridCol w:w="2972"/>
+        <w:gridCol w:w="5522"/>
       </w:tblGrid>
       <w:tr>
         <w:tc>
           <w:tcPr>
-            <w:tcW w:w="4247" w:type="dxa"/>
+            <w:tcW w:w="2972" w:type="dxa"/>
           </w:tcPr>
           <w:p>
             <w:pPr>
@@ -3972,7 +4222,7 @@
         </w:tc>
         <w:tc>
           <w:tcPr>
-            <w:tcW w:w="4247" w:type="dxa"/>
+            <w:tcW w:w="5522" w:type="dxa"/>
           </w:tcPr>
           <w:p>
             <w:pPr>
@@ -4004,252 +4254,1320 @@
       <w:tr>
         <w:tc>
           <w:tcPr>
-            <w:tcW w:w="4247" w:type="dxa"/>
-          </w:tcPr>
-          <w:p>
-            <w:pPr>
-              <w:pStyle w:val="NormalWeb"/>
-              <w:jc w:val="both"/>
-              <w:rPr>
-                <w:rFonts w:asciiTheme="minorHAnsi" w:hAnsiTheme="minorHAnsi" w:cstheme="minorHAnsi"/>
-                <w:color w:val="1C1E23"/>
-                <w:sz w:val="26"/>
-                <w:szCs w:val="26"/>
-              </w:rPr>
-            </w:pPr>
-          </w:p>
-        </w:tc>
-        <w:tc>
-          <w:tcPr>
-            <w:tcW w:w="4247" w:type="dxa"/>
-          </w:tcPr>
-          <w:p>
-            <w:pPr>
-              <w:pStyle w:val="NormalWeb"/>
-              <w:jc w:val="both"/>
-              <w:rPr>
-                <w:rFonts w:asciiTheme="minorHAnsi" w:hAnsiTheme="minorHAnsi" w:cstheme="minorHAnsi"/>
-                <w:color w:val="1C1E23"/>
-                <w:sz w:val="26"/>
-                <w:szCs w:val="26"/>
-              </w:rPr>
-            </w:pPr>
+            <w:tcW w:w="2972" w:type="dxa"/>
+          </w:tcPr>
+          <w:p>
+            <w:pPr>
+              <w:pStyle w:val="NormalWeb"/>
+              <w:jc w:val="both"/>
+              <w:rPr>
+                <w:rFonts w:asciiTheme="minorHAnsi" w:hAnsiTheme="minorHAnsi" w:cstheme="minorHAnsi"/>
+                <w:color w:val="1C1E23"/>
+                <w:sz w:val="26"/>
+                <w:szCs w:val="26"/>
+              </w:rPr>
+            </w:pPr>
+            <w:r>
+              <w:rPr>
+                <w:rFonts w:asciiTheme="minorHAnsi" w:hAnsiTheme="minorHAnsi" w:cstheme="minorHAnsi"/>
+                <w:color w:val="1C1E23"/>
+                <w:sz w:val="26"/>
+                <w:szCs w:val="26"/>
+              </w:rPr>
+              <w:t>Artículos</w:t>
+            </w:r>
+          </w:p>
+        </w:tc>
+        <w:tc>
+          <w:tcPr>
+            <w:tcW w:w="5522" w:type="dxa"/>
+          </w:tcPr>
+          <w:p>
+            <w:pPr>
+              <w:pStyle w:val="NormalWeb"/>
+              <w:jc w:val="both"/>
+              <w:rPr>
+                <w:rFonts w:asciiTheme="minorHAnsi" w:hAnsiTheme="minorHAnsi" w:cstheme="minorHAnsi"/>
+                <w:color w:val="1C1E23"/>
+                <w:sz w:val="26"/>
+                <w:szCs w:val="26"/>
+              </w:rPr>
+            </w:pPr>
+            <w:r>
+              <w:rPr>
+                <w:rFonts w:asciiTheme="minorHAnsi" w:hAnsiTheme="minorHAnsi" w:cstheme="minorHAnsi"/>
+                <w:color w:val="1C1E23"/>
+                <w:sz w:val="26"/>
+                <w:szCs w:val="26"/>
+              </w:rPr>
+              <w:t>P</w:t>
+            </w:r>
+            <w:r>
+              <w:rPr>
+                <w:rFonts w:asciiTheme="minorHAnsi" w:hAnsiTheme="minorHAnsi" w:cstheme="minorHAnsi"/>
+                <w:color w:val="1C1E23"/>
+                <w:sz w:val="26"/>
+                <w:szCs w:val="26"/>
+              </w:rPr>
+              <w:t>roductos que se venden por la web de la empresa</w:t>
+            </w:r>
+            <w:r>
+              <w:rPr>
+                <w:rFonts w:asciiTheme="minorHAnsi" w:hAnsiTheme="minorHAnsi" w:cstheme="minorHAnsi"/>
+                <w:color w:val="1C1E23"/>
+                <w:sz w:val="26"/>
+                <w:szCs w:val="26"/>
+              </w:rPr>
+              <w:t xml:space="preserve"> los cuales tienen los siguientes datos </w:t>
+            </w:r>
+            <w:r>
+              <w:rPr>
+                <w:rFonts w:asciiTheme="minorHAnsi" w:hAnsiTheme="minorHAnsi" w:cstheme="minorHAnsi"/>
+              </w:rPr>
+              <w:t>nombre, descripción, material, color, precio</w:t>
+            </w:r>
+            <w:r>
+              <w:rPr>
+                <w:rFonts w:asciiTheme="minorHAnsi" w:hAnsiTheme="minorHAnsi" w:cstheme="minorHAnsi"/>
+              </w:rPr>
+              <w:t xml:space="preserve">, </w:t>
+            </w:r>
+            <w:r>
+              <w:rPr>
+                <w:rFonts w:asciiTheme="minorHAnsi" w:hAnsiTheme="minorHAnsi" w:cstheme="minorHAnsi"/>
+              </w:rPr>
+              <w:t>stock</w:t>
+            </w:r>
+            <w:r>
+              <w:rPr>
+                <w:rFonts w:asciiTheme="minorHAnsi" w:hAnsiTheme="minorHAnsi" w:cstheme="minorHAnsi"/>
+              </w:rPr>
+              <w:t>, fotografía.</w:t>
+            </w:r>
           </w:p>
         </w:tc>
       </w:tr>
       <w:tr>
         <w:tc>
           <w:tcPr>
-            <w:tcW w:w="4247" w:type="dxa"/>
-          </w:tcPr>
-          <w:p>
-            <w:pPr>
-              <w:pStyle w:val="NormalWeb"/>
-              <w:jc w:val="both"/>
-              <w:rPr>
-                <w:rFonts w:asciiTheme="minorHAnsi" w:hAnsiTheme="minorHAnsi" w:cstheme="minorHAnsi"/>
-                <w:color w:val="1C1E23"/>
-                <w:sz w:val="26"/>
-                <w:szCs w:val="26"/>
-              </w:rPr>
-            </w:pPr>
-          </w:p>
-        </w:tc>
-        <w:tc>
-          <w:tcPr>
-            <w:tcW w:w="4247" w:type="dxa"/>
-          </w:tcPr>
-          <w:p>
-            <w:pPr>
-              <w:pStyle w:val="NormalWeb"/>
-              <w:jc w:val="both"/>
-              <w:rPr>
-                <w:rFonts w:asciiTheme="minorHAnsi" w:hAnsiTheme="minorHAnsi" w:cstheme="minorHAnsi"/>
-                <w:color w:val="1C1E23"/>
-                <w:sz w:val="26"/>
-                <w:szCs w:val="26"/>
-              </w:rPr>
-            </w:pPr>
+            <w:tcW w:w="2972" w:type="dxa"/>
+          </w:tcPr>
+          <w:p>
+            <w:pPr>
+              <w:pStyle w:val="NormalWeb"/>
+              <w:jc w:val="both"/>
+              <w:rPr>
+                <w:rFonts w:asciiTheme="minorHAnsi" w:hAnsiTheme="minorHAnsi" w:cstheme="minorHAnsi"/>
+                <w:color w:val="1C1E23"/>
+                <w:sz w:val="26"/>
+                <w:szCs w:val="26"/>
+              </w:rPr>
+            </w:pPr>
+            <w:r>
+              <w:rPr>
+                <w:rFonts w:asciiTheme="minorHAnsi" w:hAnsiTheme="minorHAnsi" w:cstheme="minorHAnsi"/>
+              </w:rPr>
+              <w:t>Z</w:t>
+            </w:r>
+            <w:r>
+              <w:rPr>
+                <w:rFonts w:asciiTheme="minorHAnsi" w:hAnsiTheme="minorHAnsi" w:cstheme="minorHAnsi"/>
+              </w:rPr>
+              <w:t>apatos</w:t>
+            </w:r>
+          </w:p>
+        </w:tc>
+        <w:tc>
+          <w:tcPr>
+            <w:tcW w:w="5522" w:type="dxa"/>
+          </w:tcPr>
+          <w:p>
+            <w:pPr>
+              <w:pStyle w:val="NormalWeb"/>
+              <w:jc w:val="both"/>
+              <w:rPr>
+                <w:rFonts w:asciiTheme="minorHAnsi" w:hAnsiTheme="minorHAnsi" w:cstheme="minorHAnsi"/>
+                <w:color w:val="1C1E23"/>
+                <w:sz w:val="26"/>
+                <w:szCs w:val="26"/>
+              </w:rPr>
+            </w:pPr>
+            <w:r>
+              <w:rPr>
+                <w:rFonts w:asciiTheme="minorHAnsi" w:hAnsiTheme="minorHAnsi" w:cstheme="minorHAnsi"/>
+                <w:color w:val="1C1E23"/>
+                <w:sz w:val="26"/>
+                <w:szCs w:val="26"/>
+              </w:rPr>
+              <w:t>Un tipo de articulo que se vende a través de la web</w:t>
+            </w:r>
+            <w:r>
+              <w:rPr>
+                <w:rFonts w:asciiTheme="minorHAnsi" w:hAnsiTheme="minorHAnsi" w:cstheme="minorHAnsi"/>
+                <w:color w:val="1C1E23"/>
+                <w:sz w:val="26"/>
+                <w:szCs w:val="26"/>
+              </w:rPr>
+              <w:t xml:space="preserve"> y como información adicional necesitamos saber el </w:t>
+            </w:r>
+            <w:r>
+              <w:rPr>
+                <w:rFonts w:asciiTheme="minorHAnsi" w:hAnsiTheme="minorHAnsi" w:cstheme="minorHAnsi"/>
+              </w:rPr>
+              <w:t>n</w:t>
+            </w:r>
+            <w:r>
+              <w:rPr>
+                <w:rFonts w:asciiTheme="minorHAnsi" w:hAnsiTheme="minorHAnsi" w:cstheme="minorHAnsi"/>
+              </w:rPr>
+              <w:t>úmero</w:t>
+            </w:r>
+            <w:r>
+              <w:rPr>
+                <w:rFonts w:asciiTheme="minorHAnsi" w:hAnsiTheme="minorHAnsi" w:cstheme="minorHAnsi"/>
+              </w:rPr>
+              <w:t xml:space="preserve">, </w:t>
+            </w:r>
+            <w:r>
+              <w:rPr>
+                <w:rFonts w:asciiTheme="minorHAnsi" w:hAnsiTheme="minorHAnsi" w:cstheme="minorHAnsi"/>
+              </w:rPr>
+              <w:t>tipo</w:t>
+            </w:r>
+            <w:r>
+              <w:rPr>
+                <w:rFonts w:asciiTheme="minorHAnsi" w:hAnsiTheme="minorHAnsi" w:cstheme="minorHAnsi"/>
+              </w:rPr>
+              <w:t>.</w:t>
+            </w:r>
           </w:p>
         </w:tc>
       </w:tr>
       <w:tr>
         <w:tc>
           <w:tcPr>
-            <w:tcW w:w="4247" w:type="dxa"/>
-          </w:tcPr>
-          <w:p>
-            <w:pPr>
-              <w:pStyle w:val="NormalWeb"/>
-              <w:jc w:val="both"/>
-              <w:rPr>
-                <w:rFonts w:asciiTheme="minorHAnsi" w:hAnsiTheme="minorHAnsi" w:cstheme="minorHAnsi"/>
-                <w:color w:val="1C1E23"/>
-                <w:sz w:val="26"/>
-                <w:szCs w:val="26"/>
-              </w:rPr>
-            </w:pPr>
-          </w:p>
-        </w:tc>
-        <w:tc>
-          <w:tcPr>
-            <w:tcW w:w="4247" w:type="dxa"/>
-          </w:tcPr>
-          <w:p>
-            <w:pPr>
-              <w:pStyle w:val="NormalWeb"/>
-              <w:jc w:val="both"/>
-              <w:rPr>
-                <w:rFonts w:asciiTheme="minorHAnsi" w:hAnsiTheme="minorHAnsi" w:cstheme="minorHAnsi"/>
-                <w:color w:val="1C1E23"/>
-                <w:sz w:val="26"/>
-                <w:szCs w:val="26"/>
-              </w:rPr>
-            </w:pPr>
+            <w:tcW w:w="2972" w:type="dxa"/>
+          </w:tcPr>
+          <w:p>
+            <w:pPr>
+              <w:pStyle w:val="NormalWeb"/>
+              <w:jc w:val="both"/>
+              <w:rPr>
+                <w:rFonts w:asciiTheme="minorHAnsi" w:hAnsiTheme="minorHAnsi" w:cstheme="minorHAnsi"/>
+                <w:color w:val="1C1E23"/>
+                <w:sz w:val="26"/>
+                <w:szCs w:val="26"/>
+              </w:rPr>
+            </w:pPr>
+            <w:r>
+              <w:rPr>
+                <w:rFonts w:asciiTheme="minorHAnsi" w:hAnsiTheme="minorHAnsi" w:cstheme="minorHAnsi"/>
+              </w:rPr>
+              <w:t>B</w:t>
+            </w:r>
+            <w:r>
+              <w:rPr>
+                <w:rFonts w:asciiTheme="minorHAnsi" w:hAnsiTheme="minorHAnsi" w:cstheme="minorHAnsi"/>
+              </w:rPr>
+              <w:t>olsos</w:t>
+            </w:r>
+          </w:p>
+        </w:tc>
+        <w:tc>
+          <w:tcPr>
+            <w:tcW w:w="5522" w:type="dxa"/>
+          </w:tcPr>
+          <w:p>
+            <w:pPr>
+              <w:pStyle w:val="NormalWeb"/>
+              <w:jc w:val="both"/>
+              <w:rPr>
+                <w:rFonts w:asciiTheme="minorHAnsi" w:hAnsiTheme="minorHAnsi" w:cstheme="minorHAnsi"/>
+                <w:color w:val="1C1E23"/>
+                <w:sz w:val="26"/>
+                <w:szCs w:val="26"/>
+              </w:rPr>
+            </w:pPr>
+            <w:r>
+              <w:rPr>
+                <w:rFonts w:asciiTheme="minorHAnsi" w:hAnsiTheme="minorHAnsi" w:cstheme="minorHAnsi"/>
+                <w:color w:val="1C1E23"/>
+                <w:sz w:val="26"/>
+                <w:szCs w:val="26"/>
+              </w:rPr>
+              <w:t xml:space="preserve">Un tipo de </w:t>
+            </w:r>
+            <w:r>
+              <w:rPr>
+                <w:rFonts w:asciiTheme="minorHAnsi" w:hAnsiTheme="minorHAnsi" w:cstheme="minorHAnsi"/>
+                <w:color w:val="1C1E23"/>
+                <w:sz w:val="26"/>
+                <w:szCs w:val="26"/>
+              </w:rPr>
+              <w:t>artículo</w:t>
+            </w:r>
+            <w:r>
+              <w:rPr>
+                <w:rFonts w:asciiTheme="minorHAnsi" w:hAnsiTheme="minorHAnsi" w:cstheme="minorHAnsi"/>
+                <w:color w:val="1C1E23"/>
+                <w:sz w:val="26"/>
+                <w:szCs w:val="26"/>
+              </w:rPr>
+              <w:t xml:space="preserve"> que se vende a través de la web.</w:t>
+            </w:r>
+            <w:r>
+              <w:rPr>
+                <w:rFonts w:asciiTheme="minorHAnsi" w:hAnsiTheme="minorHAnsi" w:cstheme="minorHAnsi"/>
+                <w:color w:val="1C1E23"/>
+                <w:sz w:val="26"/>
+                <w:szCs w:val="26"/>
+              </w:rPr>
+              <w:t xml:space="preserve"> Y como información adicional el tipo</w:t>
+            </w:r>
           </w:p>
         </w:tc>
       </w:tr>
       <w:tr>
         <w:tc>
           <w:tcPr>
-            <w:tcW w:w="4247" w:type="dxa"/>
-          </w:tcPr>
-          <w:p>
-            <w:pPr>
-              <w:pStyle w:val="NormalWeb"/>
-              <w:jc w:val="both"/>
-              <w:rPr>
-                <w:rFonts w:asciiTheme="minorHAnsi" w:hAnsiTheme="minorHAnsi" w:cstheme="minorHAnsi"/>
-                <w:color w:val="1C1E23"/>
-                <w:sz w:val="26"/>
-                <w:szCs w:val="26"/>
-              </w:rPr>
-            </w:pPr>
-          </w:p>
-        </w:tc>
-        <w:tc>
-          <w:tcPr>
-            <w:tcW w:w="4247" w:type="dxa"/>
-          </w:tcPr>
-          <w:p>
-            <w:pPr>
-              <w:pStyle w:val="NormalWeb"/>
-              <w:jc w:val="both"/>
-              <w:rPr>
-                <w:rFonts w:asciiTheme="minorHAnsi" w:hAnsiTheme="minorHAnsi" w:cstheme="minorHAnsi"/>
-                <w:color w:val="1C1E23"/>
-                <w:sz w:val="26"/>
-                <w:szCs w:val="26"/>
-              </w:rPr>
-            </w:pPr>
+            <w:tcW w:w="2972" w:type="dxa"/>
+          </w:tcPr>
+          <w:p>
+            <w:pPr>
+              <w:pStyle w:val="NormalWeb"/>
+              <w:jc w:val="both"/>
+              <w:rPr>
+                <w:rFonts w:asciiTheme="minorHAnsi" w:hAnsiTheme="minorHAnsi" w:cstheme="minorHAnsi"/>
+                <w:color w:val="1C1E23"/>
+                <w:sz w:val="26"/>
+                <w:szCs w:val="26"/>
+              </w:rPr>
+            </w:pPr>
+            <w:r>
+              <w:rPr>
+                <w:rFonts w:asciiTheme="minorHAnsi" w:hAnsiTheme="minorHAnsi" w:cstheme="minorHAnsi"/>
+              </w:rPr>
+              <w:t>C</w:t>
+            </w:r>
+            <w:r>
+              <w:rPr>
+                <w:rFonts w:asciiTheme="minorHAnsi" w:hAnsiTheme="minorHAnsi" w:cstheme="minorHAnsi"/>
+              </w:rPr>
+              <w:t>omplementos</w:t>
+            </w:r>
+          </w:p>
+        </w:tc>
+        <w:tc>
+          <w:tcPr>
+            <w:tcW w:w="5522" w:type="dxa"/>
+          </w:tcPr>
+          <w:p>
+            <w:pPr>
+              <w:pStyle w:val="NormalWeb"/>
+              <w:jc w:val="both"/>
+              <w:rPr>
+                <w:rFonts w:asciiTheme="minorHAnsi" w:hAnsiTheme="minorHAnsi" w:cstheme="minorHAnsi"/>
+                <w:color w:val="1C1E23"/>
+                <w:sz w:val="26"/>
+                <w:szCs w:val="26"/>
+              </w:rPr>
+            </w:pPr>
+            <w:r>
+              <w:rPr>
+                <w:rFonts w:asciiTheme="minorHAnsi" w:hAnsiTheme="minorHAnsi" w:cstheme="minorHAnsi"/>
+                <w:color w:val="1C1E23"/>
+                <w:sz w:val="26"/>
+                <w:szCs w:val="26"/>
+              </w:rPr>
+              <w:t>Un tipo de producto que se vende a través de la web.</w:t>
+            </w:r>
+            <w:r>
+              <w:rPr>
+                <w:rFonts w:asciiTheme="minorHAnsi" w:hAnsiTheme="minorHAnsi" w:cstheme="minorHAnsi"/>
+                <w:color w:val="1C1E23"/>
+                <w:sz w:val="26"/>
+                <w:szCs w:val="26"/>
+              </w:rPr>
+              <w:t xml:space="preserve"> Además, conocemos su talla y tipo.</w:t>
+            </w:r>
           </w:p>
         </w:tc>
       </w:tr>
       <w:tr>
         <w:tc>
           <w:tcPr>
-            <w:tcW w:w="4247" w:type="dxa"/>
-          </w:tcPr>
-          <w:p>
-            <w:pPr>
-              <w:pStyle w:val="NormalWeb"/>
-              <w:jc w:val="both"/>
-              <w:rPr>
-                <w:rFonts w:asciiTheme="minorHAnsi" w:hAnsiTheme="minorHAnsi" w:cstheme="minorHAnsi"/>
-                <w:color w:val="1C1E23"/>
-                <w:sz w:val="26"/>
-                <w:szCs w:val="26"/>
-              </w:rPr>
-            </w:pPr>
-          </w:p>
-        </w:tc>
-        <w:tc>
-          <w:tcPr>
-            <w:tcW w:w="4247" w:type="dxa"/>
-          </w:tcPr>
-          <w:p>
-            <w:pPr>
-              <w:pStyle w:val="NormalWeb"/>
-              <w:jc w:val="both"/>
-              <w:rPr>
-                <w:rFonts w:asciiTheme="minorHAnsi" w:hAnsiTheme="minorHAnsi" w:cstheme="minorHAnsi"/>
-                <w:color w:val="1C1E23"/>
-                <w:sz w:val="26"/>
-                <w:szCs w:val="26"/>
-              </w:rPr>
-            </w:pPr>
+            <w:tcW w:w="2972" w:type="dxa"/>
+          </w:tcPr>
+          <w:p>
+            <w:pPr>
+              <w:pStyle w:val="NormalWeb"/>
+              <w:jc w:val="both"/>
+              <w:rPr>
+                <w:rFonts w:asciiTheme="minorHAnsi" w:hAnsiTheme="minorHAnsi" w:cstheme="minorHAnsi"/>
+                <w:color w:val="1C1E23"/>
+                <w:sz w:val="26"/>
+                <w:szCs w:val="26"/>
+              </w:rPr>
+            </w:pPr>
+            <w:r>
+              <w:rPr>
+                <w:rFonts w:asciiTheme="minorHAnsi" w:hAnsiTheme="minorHAnsi" w:cstheme="minorHAnsi"/>
+                <w:color w:val="1C1E23"/>
+                <w:sz w:val="26"/>
+                <w:szCs w:val="26"/>
+              </w:rPr>
+              <w:t>Socios</w:t>
+            </w:r>
+          </w:p>
+        </w:tc>
+        <w:tc>
+          <w:tcPr>
+            <w:tcW w:w="5522" w:type="dxa"/>
+          </w:tcPr>
+          <w:p>
+            <w:pPr>
+              <w:spacing w:before="100" w:beforeAutospacing="1" w:after="100" w:afterAutospacing="1"/>
+              <w:jc w:val="both"/>
+              <w:rPr>
+                <w:rFonts w:eastAsia="Times New Roman" w:cstheme="minorHAnsi"/>
+                <w:kern w:val="0"/>
+                <w:lang w:eastAsia="es-ES_tradnl"/>
+                <w14:ligatures w14:val="none"/>
+              </w:rPr>
+            </w:pPr>
+            <w:r>
+              <w:rPr>
+                <w:rFonts w:cstheme="minorHAnsi"/>
+                <w:color w:val="1C1E23"/>
+                <w:sz w:val="26"/>
+                <w:szCs w:val="26"/>
+              </w:rPr>
+              <w:t xml:space="preserve">Usuario registrado en web que debe proporcionar una serie de datos, </w:t>
+            </w:r>
+            <w:r>
+              <w:rPr>
+                <w:rFonts w:cstheme="minorHAnsi"/>
+                <w:color w:val="1C1E23"/>
+                <w:sz w:val="26"/>
+                <w:szCs w:val="26"/>
+              </w:rPr>
+              <w:t>como,</w:t>
+            </w:r>
+            <w:r>
+              <w:rPr>
+                <w:rFonts w:cstheme="minorHAnsi"/>
+                <w:color w:val="1C1E23"/>
+                <w:sz w:val="26"/>
+                <w:szCs w:val="26"/>
+              </w:rPr>
+              <w:t xml:space="preserve"> por ejemplo: n</w:t>
+            </w:r>
+            <w:r>
+              <w:rPr>
+                <w:rFonts w:eastAsia="Times New Roman" w:cstheme="minorHAnsi"/>
+                <w:kern w:val="0"/>
+                <w:lang w:eastAsia="es-ES_tradnl"/>
+                <w14:ligatures w14:val="none"/>
+              </w:rPr>
+              <w:t>ombre</w:t>
+            </w:r>
+            <w:r>
+              <w:rPr>
+                <w:rFonts w:eastAsia="Times New Roman" w:cstheme="minorHAnsi"/>
+                <w:kern w:val="0"/>
+                <w:lang w:eastAsia="es-ES_tradnl"/>
+                <w14:ligatures w14:val="none"/>
+              </w:rPr>
+              <w:t>, apellido</w:t>
+            </w:r>
+            <w:r>
+              <w:rPr>
+                <w:rFonts w:eastAsia="Times New Roman" w:cstheme="minorHAnsi"/>
+                <w:kern w:val="0"/>
+                <w:lang w:eastAsia="es-ES_tradnl"/>
+                <w14:ligatures w14:val="none"/>
+              </w:rPr>
+              <w:t>, correo, dirección</w:t>
+            </w:r>
+            <w:r>
+              <w:rPr>
+                <w:rFonts w:eastAsia="Times New Roman" w:cstheme="minorHAnsi"/>
+                <w:kern w:val="0"/>
+                <w:lang w:eastAsia="es-ES_tradnl"/>
+                <w14:ligatures w14:val="none"/>
+              </w:rPr>
+              <w:t>,</w:t>
+            </w:r>
+            <w:r>
+              <w:rPr>
+                <w:rFonts w:eastAsia="Times New Roman" w:cstheme="minorHAnsi"/>
+                <w:kern w:val="0"/>
+                <w:lang w:eastAsia="es-ES_tradnl"/>
+                <w14:ligatures w14:val="none"/>
+              </w:rPr>
+              <w:t xml:space="preserve"> población.</w:t>
+            </w:r>
+            <w:r>
+              <w:rPr>
+                <w:rFonts w:eastAsia="Times New Roman" w:cstheme="minorHAnsi"/>
+                <w:kern w:val="0"/>
+                <w:lang w:eastAsia="es-ES_tradnl"/>
+                <w14:ligatures w14:val="none"/>
+              </w:rPr>
+              <w:t xml:space="preserve"> </w:t>
+            </w:r>
+            <w:r>
+              <w:rPr>
+                <w:rFonts w:cstheme="minorHAnsi"/>
+                <w:color w:val="1C1E23"/>
+                <w:sz w:val="26"/>
+                <w:szCs w:val="26"/>
+              </w:rPr>
+              <w:t>Además, los socios podrán efectuar la cancelación de pedidos, modificar los mismos, hacer más pedidos, ver dichos pedidos, registrarse</w:t>
+            </w:r>
+            <w:r>
+              <w:rPr>
+                <w:rFonts w:cstheme="minorHAnsi"/>
+                <w:color w:val="1C1E23"/>
+                <w:sz w:val="26"/>
+                <w:szCs w:val="26"/>
+              </w:rPr>
+              <w:t>,</w:t>
+            </w:r>
+            <w:r>
+              <w:rPr>
+                <w:rFonts w:cstheme="minorHAnsi"/>
+                <w:color w:val="1C1E23"/>
+                <w:sz w:val="26"/>
+                <w:szCs w:val="26"/>
+              </w:rPr>
+              <w:t xml:space="preserve"> pagar el importe de la compra. Pero no podrán cancelar un pedido si ya </w:t>
+            </w:r>
+            <w:r>
+              <w:rPr>
+                <w:rFonts w:cstheme="minorHAnsi"/>
+                <w:color w:val="1C1E23"/>
+                <w:sz w:val="26"/>
+                <w:szCs w:val="26"/>
+              </w:rPr>
+              <w:t>está</w:t>
+            </w:r>
+            <w:r>
+              <w:rPr>
+                <w:rFonts w:cstheme="minorHAnsi"/>
+                <w:color w:val="1C1E23"/>
+                <w:sz w:val="26"/>
+                <w:szCs w:val="26"/>
+              </w:rPr>
+              <w:t xml:space="preserve"> cumplimentado.</w:t>
+            </w:r>
+            <w:r>
+              <w:rPr>
+                <w:rFonts w:cstheme="minorHAnsi"/>
+                <w:color w:val="1C1E23"/>
+                <w:sz w:val="26"/>
+                <w:szCs w:val="26"/>
+              </w:rPr>
+              <w:t xml:space="preserve"> Y modificar sus datos.</w:t>
+            </w:r>
           </w:p>
         </w:tc>
       </w:tr>
       <w:tr>
         <w:tc>
           <w:tcPr>
-            <w:tcW w:w="4247" w:type="dxa"/>
-          </w:tcPr>
-          <w:p>
-            <w:pPr>
-              <w:pStyle w:val="NormalWeb"/>
-              <w:jc w:val="both"/>
-              <w:rPr>
-                <w:rFonts w:asciiTheme="minorHAnsi" w:hAnsiTheme="minorHAnsi" w:cstheme="minorHAnsi"/>
-                <w:color w:val="1C1E23"/>
-                <w:sz w:val="26"/>
-                <w:szCs w:val="26"/>
-              </w:rPr>
-            </w:pPr>
-          </w:p>
-        </w:tc>
-        <w:tc>
-          <w:tcPr>
-            <w:tcW w:w="4247" w:type="dxa"/>
-          </w:tcPr>
-          <w:p>
-            <w:pPr>
-              <w:pStyle w:val="NormalWeb"/>
-              <w:jc w:val="both"/>
-              <w:rPr>
-                <w:rFonts w:asciiTheme="minorHAnsi" w:hAnsiTheme="minorHAnsi" w:cstheme="minorHAnsi"/>
-                <w:color w:val="1C1E23"/>
-                <w:sz w:val="26"/>
-                <w:szCs w:val="26"/>
-              </w:rPr>
-            </w:pPr>
+            <w:tcW w:w="2972" w:type="dxa"/>
+          </w:tcPr>
+          <w:p>
+            <w:pPr>
+              <w:pStyle w:val="NormalWeb"/>
+              <w:jc w:val="both"/>
+              <w:rPr>
+                <w:rFonts w:asciiTheme="minorHAnsi" w:hAnsiTheme="minorHAnsi" w:cstheme="minorHAnsi"/>
+                <w:color w:val="1C1E23"/>
+                <w:sz w:val="26"/>
+                <w:szCs w:val="26"/>
+              </w:rPr>
+            </w:pPr>
+            <w:r>
+              <w:rPr>
+                <w:rFonts w:asciiTheme="minorHAnsi" w:hAnsiTheme="minorHAnsi" w:cstheme="minorHAnsi"/>
+                <w:color w:val="1C1E23"/>
+                <w:sz w:val="26"/>
+                <w:szCs w:val="26"/>
+              </w:rPr>
+              <w:t>Pedido</w:t>
+            </w:r>
+          </w:p>
+        </w:tc>
+        <w:tc>
+          <w:tcPr>
+            <w:tcW w:w="5522" w:type="dxa"/>
+          </w:tcPr>
+          <w:p>
+            <w:pPr>
+              <w:pStyle w:val="NormalWeb"/>
+              <w:rPr>
+                <w:rFonts w:asciiTheme="minorHAnsi" w:hAnsiTheme="minorHAnsi" w:cstheme="minorHAnsi"/>
+                <w:color w:val="1C1E23"/>
+                <w:sz w:val="26"/>
+                <w:szCs w:val="26"/>
+              </w:rPr>
+            </w:pPr>
+            <w:r>
+              <w:rPr>
+                <w:rFonts w:asciiTheme="minorHAnsi" w:hAnsiTheme="minorHAnsi" w:cstheme="minorHAnsi"/>
+                <w:color w:val="1C1E23"/>
+                <w:sz w:val="26"/>
+                <w:szCs w:val="26"/>
+              </w:rPr>
+              <w:t>Conjunto de artículos comprados por el o los socios a través de la web</w:t>
+            </w:r>
+            <w:r>
+              <w:rPr>
+                <w:rFonts w:asciiTheme="minorHAnsi" w:hAnsiTheme="minorHAnsi" w:cstheme="minorHAnsi"/>
+                <w:color w:val="1C1E23"/>
+                <w:sz w:val="26"/>
+                <w:szCs w:val="26"/>
+              </w:rPr>
+              <w:t xml:space="preserve"> y necesitamos saber qué </w:t>
+            </w:r>
+            <w:r>
+              <w:rPr>
+                <w:rFonts w:asciiTheme="minorHAnsi" w:hAnsiTheme="minorHAnsi" w:cstheme="minorHAnsi"/>
+                <w:color w:val="1C1E23"/>
+                <w:sz w:val="26"/>
+                <w:szCs w:val="26"/>
+              </w:rPr>
+              <w:t>Precio, Fecha, modo</w:t>
+            </w:r>
+            <w:r>
+              <w:rPr>
+                <w:rFonts w:asciiTheme="minorHAnsi" w:hAnsiTheme="minorHAnsi" w:cstheme="minorHAnsi"/>
+                <w:color w:val="1C1E23"/>
+                <w:sz w:val="26"/>
+                <w:szCs w:val="26"/>
+              </w:rPr>
+              <w:t xml:space="preserve"> p</w:t>
+            </w:r>
+            <w:r>
+              <w:rPr>
+                <w:rFonts w:asciiTheme="minorHAnsi" w:hAnsiTheme="minorHAnsi" w:cstheme="minorHAnsi"/>
+                <w:color w:val="1C1E23"/>
+                <w:sz w:val="26"/>
+                <w:szCs w:val="26"/>
+              </w:rPr>
+              <w:t>ago</w:t>
+            </w:r>
+            <w:r>
+              <w:rPr>
+                <w:rFonts w:asciiTheme="minorHAnsi" w:hAnsiTheme="minorHAnsi" w:cstheme="minorHAnsi"/>
+                <w:color w:val="1C1E23"/>
+                <w:sz w:val="26"/>
+                <w:szCs w:val="26"/>
+              </w:rPr>
+              <w:t xml:space="preserve"> se realizará. </w:t>
+            </w:r>
           </w:p>
         </w:tc>
       </w:tr>
       <w:tr>
         <w:tc>
           <w:tcPr>
-            <w:tcW w:w="4247" w:type="dxa"/>
-          </w:tcPr>
-          <w:p>
-            <w:pPr>
-              <w:pStyle w:val="NormalWeb"/>
-              <w:jc w:val="both"/>
-              <w:rPr>
-                <w:rFonts w:asciiTheme="minorHAnsi" w:hAnsiTheme="minorHAnsi" w:cstheme="minorHAnsi"/>
-                <w:color w:val="1C1E23"/>
-                <w:sz w:val="26"/>
-                <w:szCs w:val="26"/>
-              </w:rPr>
-            </w:pPr>
-          </w:p>
-        </w:tc>
-        <w:tc>
-          <w:tcPr>
-            <w:tcW w:w="4247" w:type="dxa"/>
-          </w:tcPr>
-          <w:p>
-            <w:pPr>
-              <w:pStyle w:val="NormalWeb"/>
-              <w:jc w:val="both"/>
-              <w:rPr>
-                <w:rFonts w:asciiTheme="minorHAnsi" w:hAnsiTheme="minorHAnsi" w:cstheme="minorHAnsi"/>
-                <w:color w:val="1C1E23"/>
-                <w:sz w:val="26"/>
-                <w:szCs w:val="26"/>
-              </w:rPr>
-            </w:pPr>
+            <w:tcW w:w="2972" w:type="dxa"/>
+          </w:tcPr>
+          <w:p>
+            <w:pPr>
+              <w:pStyle w:val="NormalWeb"/>
+              <w:jc w:val="both"/>
+              <w:rPr>
+                <w:rFonts w:asciiTheme="minorHAnsi" w:hAnsiTheme="minorHAnsi" w:cstheme="minorHAnsi"/>
+                <w:color w:val="1C1E23"/>
+                <w:sz w:val="26"/>
+                <w:szCs w:val="26"/>
+              </w:rPr>
+            </w:pPr>
+            <w:proofErr w:type="spellStart"/>
+            <w:r>
+              <w:rPr>
+                <w:rFonts w:asciiTheme="minorHAnsi" w:hAnsiTheme="minorHAnsi" w:cstheme="minorHAnsi"/>
+                <w:color w:val="1C1E23"/>
+                <w:sz w:val="26"/>
+                <w:szCs w:val="26"/>
+              </w:rPr>
+              <w:t>Detalle_pedido</w:t>
+            </w:r>
+            <w:proofErr w:type="spellEnd"/>
+          </w:p>
+        </w:tc>
+        <w:tc>
+          <w:tcPr>
+            <w:tcW w:w="5522" w:type="dxa"/>
+          </w:tcPr>
+          <w:p>
+            <w:pPr>
+              <w:pStyle w:val="NormalWeb"/>
+              <w:jc w:val="both"/>
+              <w:rPr>
+                <w:rFonts w:asciiTheme="minorHAnsi" w:hAnsiTheme="minorHAnsi" w:cstheme="minorHAnsi"/>
+                <w:color w:val="1C1E23"/>
+                <w:sz w:val="26"/>
+                <w:szCs w:val="26"/>
+              </w:rPr>
+            </w:pPr>
+            <w:r>
+              <w:rPr>
+                <w:rFonts w:asciiTheme="minorHAnsi" w:hAnsiTheme="minorHAnsi" w:cstheme="minorHAnsi"/>
+                <w:color w:val="1C1E23"/>
+                <w:sz w:val="26"/>
+                <w:szCs w:val="26"/>
+              </w:rPr>
+              <w:t xml:space="preserve">Un pedido está formado por un conjunto de detalles, </w:t>
+            </w:r>
+            <w:r>
+              <w:rPr>
+                <w:rFonts w:asciiTheme="minorHAnsi" w:hAnsiTheme="minorHAnsi" w:cstheme="minorHAnsi"/>
+                <w:color w:val="1C1E23"/>
+                <w:sz w:val="26"/>
+                <w:szCs w:val="26"/>
+              </w:rPr>
+              <w:t>Artículo</w:t>
+            </w:r>
+            <w:r>
+              <w:rPr>
+                <w:rFonts w:asciiTheme="minorHAnsi" w:hAnsiTheme="minorHAnsi" w:cstheme="minorHAnsi"/>
+                <w:color w:val="1C1E23"/>
+                <w:sz w:val="26"/>
+                <w:szCs w:val="26"/>
+              </w:rPr>
+              <w:t xml:space="preserve"> y</w:t>
+            </w:r>
+            <w:r>
+              <w:rPr>
+                <w:rFonts w:asciiTheme="minorHAnsi" w:hAnsiTheme="minorHAnsi" w:cstheme="minorHAnsi"/>
+                <w:color w:val="1C1E23"/>
+                <w:sz w:val="26"/>
+                <w:szCs w:val="26"/>
+              </w:rPr>
+              <w:t xml:space="preserve"> Cantidad</w:t>
+            </w:r>
+          </w:p>
+        </w:tc>
+      </w:tr>
+      <w:tr>
+        <w:tc>
+          <w:tcPr>
+            <w:tcW w:w="2972" w:type="dxa"/>
+          </w:tcPr>
+          <w:p>
+            <w:pPr>
+              <w:pStyle w:val="NormalWeb"/>
+              <w:jc w:val="both"/>
+              <w:rPr>
+                <w:rFonts w:asciiTheme="minorHAnsi" w:hAnsiTheme="minorHAnsi" w:cstheme="minorHAnsi"/>
+                <w:color w:val="1C1E23"/>
+                <w:sz w:val="26"/>
+                <w:szCs w:val="26"/>
+              </w:rPr>
+            </w:pPr>
+            <w:r>
+              <w:rPr>
+                <w:rFonts w:asciiTheme="minorHAnsi" w:hAnsiTheme="minorHAnsi" w:cstheme="minorHAnsi"/>
+                <w:color w:val="1C1E23"/>
+                <w:sz w:val="26"/>
+                <w:szCs w:val="26"/>
+              </w:rPr>
+              <w:t>Entidad</w:t>
+            </w:r>
+          </w:p>
+        </w:tc>
+        <w:tc>
+          <w:tcPr>
+            <w:tcW w:w="5522" w:type="dxa"/>
+          </w:tcPr>
+          <w:p>
+            <w:pPr>
+              <w:pStyle w:val="NormalWeb"/>
+              <w:jc w:val="both"/>
+              <w:rPr>
+                <w:rFonts w:asciiTheme="minorHAnsi" w:hAnsiTheme="minorHAnsi" w:cstheme="minorHAnsi"/>
+                <w:color w:val="1C1E23"/>
+                <w:sz w:val="26"/>
+                <w:szCs w:val="26"/>
+              </w:rPr>
+            </w:pPr>
+            <w:r>
+              <w:rPr>
+                <w:rFonts w:asciiTheme="minorHAnsi" w:hAnsiTheme="minorHAnsi" w:cstheme="minorHAnsi"/>
+                <w:color w:val="1C1E23"/>
+                <w:sz w:val="26"/>
+                <w:szCs w:val="26"/>
+              </w:rPr>
+              <w:t>Entidad bancaria que proporciona y comprueba la validez de la tarjeta bancaria.</w:t>
+            </w:r>
+          </w:p>
+        </w:tc>
+      </w:tr>
+      <w:tr>
+        <w:tc>
+          <w:tcPr>
+            <w:tcW w:w="2972" w:type="dxa"/>
+          </w:tcPr>
+          <w:p>
+            <w:pPr>
+              <w:pStyle w:val="NormalWeb"/>
+              <w:jc w:val="both"/>
+              <w:rPr>
+                <w:rFonts w:asciiTheme="minorHAnsi" w:hAnsiTheme="minorHAnsi" w:cstheme="minorHAnsi"/>
+                <w:color w:val="1C1E23"/>
+                <w:sz w:val="26"/>
+                <w:szCs w:val="26"/>
+              </w:rPr>
+            </w:pPr>
+            <w:proofErr w:type="spellStart"/>
+            <w:r>
+              <w:rPr>
+                <w:rFonts w:asciiTheme="minorHAnsi" w:hAnsiTheme="minorHAnsi" w:cstheme="minorHAnsi"/>
+                <w:color w:val="1C1E23"/>
+                <w:sz w:val="26"/>
+                <w:szCs w:val="26"/>
+              </w:rPr>
+              <w:t>Tarjeta_Credito</w:t>
+            </w:r>
+            <w:proofErr w:type="spellEnd"/>
+          </w:p>
+        </w:tc>
+        <w:tc>
+          <w:tcPr>
+            <w:tcW w:w="5522" w:type="dxa"/>
+          </w:tcPr>
+          <w:p>
+            <w:pPr>
+              <w:pStyle w:val="NormalWeb"/>
+              <w:jc w:val="both"/>
+              <w:rPr>
+                <w:rFonts w:asciiTheme="minorHAnsi" w:hAnsiTheme="minorHAnsi" w:cstheme="minorHAnsi"/>
+                <w:color w:val="1C1E23"/>
+                <w:sz w:val="26"/>
+                <w:szCs w:val="26"/>
+              </w:rPr>
+            </w:pPr>
+            <w:r>
+              <w:rPr>
+                <w:rFonts w:asciiTheme="minorHAnsi" w:hAnsiTheme="minorHAnsi" w:cstheme="minorHAnsi"/>
+                <w:color w:val="1C1E23"/>
+                <w:sz w:val="26"/>
+                <w:szCs w:val="26"/>
+              </w:rPr>
+              <w:t>Método</w:t>
+            </w:r>
+            <w:r>
+              <w:rPr>
+                <w:rFonts w:asciiTheme="minorHAnsi" w:hAnsiTheme="minorHAnsi" w:cstheme="minorHAnsi"/>
+                <w:color w:val="1C1E23"/>
+                <w:sz w:val="26"/>
+                <w:szCs w:val="26"/>
+              </w:rPr>
+              <w:t xml:space="preserve"> o métodos </w:t>
+            </w:r>
+            <w:r>
+              <w:rPr>
+                <w:rFonts w:asciiTheme="minorHAnsi" w:hAnsiTheme="minorHAnsi" w:cstheme="minorHAnsi"/>
+                <w:color w:val="1C1E23"/>
+                <w:sz w:val="26"/>
+                <w:szCs w:val="26"/>
+              </w:rPr>
+              <w:t xml:space="preserve"> de pago que dispone el socio, se necesita conocer su número.</w:t>
+            </w:r>
+          </w:p>
+        </w:tc>
+      </w:tr>
+      <w:tr>
+        <w:tc>
+          <w:tcPr>
+            <w:tcW w:w="2972" w:type="dxa"/>
+          </w:tcPr>
+          <w:p>
+            <w:pPr>
+              <w:pStyle w:val="NormalWeb"/>
+              <w:jc w:val="both"/>
+              <w:rPr>
+                <w:rFonts w:asciiTheme="minorHAnsi" w:hAnsiTheme="minorHAnsi" w:cstheme="minorHAnsi"/>
+                <w:color w:val="1C1E23"/>
+                <w:sz w:val="26"/>
+                <w:szCs w:val="26"/>
+              </w:rPr>
+            </w:pPr>
+            <w:r>
+              <w:rPr>
+                <w:rFonts w:asciiTheme="minorHAnsi" w:hAnsiTheme="minorHAnsi" w:cstheme="minorHAnsi"/>
+                <w:color w:val="1C1E23"/>
+                <w:sz w:val="26"/>
+                <w:szCs w:val="26"/>
+              </w:rPr>
+              <w:t>Campaña</w:t>
+            </w:r>
+          </w:p>
+        </w:tc>
+        <w:tc>
+          <w:tcPr>
+            <w:tcW w:w="5522" w:type="dxa"/>
+          </w:tcPr>
+          <w:p>
+            <w:pPr>
+              <w:pStyle w:val="NormalWeb"/>
+              <w:jc w:val="both"/>
+              <w:rPr>
+                <w:rFonts w:asciiTheme="minorHAnsi" w:hAnsiTheme="minorHAnsi" w:cstheme="minorHAnsi"/>
+                <w:color w:val="1C1E23"/>
+                <w:sz w:val="26"/>
+                <w:szCs w:val="26"/>
+              </w:rPr>
+            </w:pPr>
+            <w:r>
+              <w:rPr>
+                <w:rFonts w:asciiTheme="minorHAnsi" w:hAnsiTheme="minorHAnsi" w:cstheme="minorHAnsi"/>
+                <w:color w:val="1C1E23"/>
+                <w:sz w:val="26"/>
+                <w:szCs w:val="26"/>
+              </w:rPr>
+              <w:t>Cada temporada (Primavera/verano, otoño/invierno) para la venta de artículos.</w:t>
+            </w:r>
+          </w:p>
+        </w:tc>
+      </w:tr>
+      <w:tr>
+        <w:tc>
+          <w:tcPr>
+            <w:tcW w:w="2972" w:type="dxa"/>
+          </w:tcPr>
+          <w:p>
+            <w:pPr>
+              <w:pStyle w:val="NormalWeb"/>
+              <w:jc w:val="both"/>
+              <w:rPr>
+                <w:rFonts w:asciiTheme="minorHAnsi" w:hAnsiTheme="minorHAnsi" w:cstheme="minorHAnsi"/>
+                <w:color w:val="1C1E23"/>
+                <w:sz w:val="26"/>
+                <w:szCs w:val="26"/>
+              </w:rPr>
+            </w:pPr>
+            <w:r>
+              <w:rPr>
+                <w:rFonts w:asciiTheme="minorHAnsi" w:hAnsiTheme="minorHAnsi" w:cstheme="minorHAnsi"/>
+                <w:color w:val="1C1E23"/>
+                <w:sz w:val="26"/>
+                <w:szCs w:val="26"/>
+              </w:rPr>
+              <w:t>Empleado</w:t>
+            </w:r>
+          </w:p>
+        </w:tc>
+        <w:tc>
+          <w:tcPr>
+            <w:tcW w:w="5522" w:type="dxa"/>
+          </w:tcPr>
+          <w:p>
+            <w:pPr>
+              <w:pStyle w:val="NormalWeb"/>
+              <w:jc w:val="both"/>
+              <w:rPr>
+                <w:rFonts w:asciiTheme="minorHAnsi" w:hAnsiTheme="minorHAnsi" w:cstheme="minorHAnsi"/>
+                <w:color w:val="1C1E23"/>
+                <w:sz w:val="26"/>
+                <w:szCs w:val="26"/>
+              </w:rPr>
+            </w:pPr>
+            <w:r>
+              <w:rPr>
+                <w:rFonts w:asciiTheme="minorHAnsi" w:hAnsiTheme="minorHAnsi" w:cstheme="minorHAnsi"/>
+                <w:color w:val="1C1E23"/>
+                <w:sz w:val="26"/>
+                <w:szCs w:val="26"/>
+              </w:rPr>
+              <w:t>Generalización para agrupar características comunes de Mozo y Administrativo. E interesa saber el nombre, apellido, dirección, teléfono.</w:t>
+            </w:r>
+          </w:p>
+        </w:tc>
+      </w:tr>
+      <w:tr>
+        <w:tc>
+          <w:tcPr>
+            <w:tcW w:w="2972" w:type="dxa"/>
+          </w:tcPr>
+          <w:p>
+            <w:pPr>
+              <w:pStyle w:val="NormalWeb"/>
+              <w:jc w:val="both"/>
+              <w:rPr>
+                <w:rFonts w:asciiTheme="minorHAnsi" w:hAnsiTheme="minorHAnsi" w:cstheme="minorHAnsi"/>
+                <w:color w:val="1C1E23"/>
+                <w:sz w:val="26"/>
+                <w:szCs w:val="26"/>
+              </w:rPr>
+            </w:pPr>
+            <w:r>
+              <w:rPr>
+                <w:rFonts w:asciiTheme="minorHAnsi" w:hAnsiTheme="minorHAnsi" w:cstheme="minorHAnsi"/>
+                <w:color w:val="1C1E23"/>
+                <w:sz w:val="26"/>
+                <w:szCs w:val="26"/>
+              </w:rPr>
+              <w:t>Mozo</w:t>
+            </w:r>
+          </w:p>
+        </w:tc>
+        <w:tc>
+          <w:tcPr>
+            <w:tcW w:w="5522" w:type="dxa"/>
+          </w:tcPr>
+          <w:p>
+            <w:pPr>
+              <w:pStyle w:val="NormalWeb"/>
+              <w:jc w:val="both"/>
+              <w:rPr>
+                <w:rFonts w:asciiTheme="minorHAnsi" w:hAnsiTheme="minorHAnsi" w:cstheme="minorHAnsi"/>
+                <w:color w:val="1C1E23"/>
+                <w:sz w:val="26"/>
+                <w:szCs w:val="26"/>
+              </w:rPr>
+            </w:pPr>
+            <w:r>
+              <w:rPr>
+                <w:rFonts w:asciiTheme="minorHAnsi" w:hAnsiTheme="minorHAnsi" w:cstheme="minorHAnsi"/>
+                <w:color w:val="1C1E23"/>
+                <w:sz w:val="26"/>
+                <w:szCs w:val="26"/>
+              </w:rPr>
+              <w:t>Un tipo de Empleado que se encargara de revisar los pedidos y cumplimentarlos además de almacenarlos una vez empaquetados.</w:t>
+            </w:r>
+          </w:p>
+        </w:tc>
+      </w:tr>
+      <w:tr>
+        <w:tc>
+          <w:tcPr>
+            <w:tcW w:w="2972" w:type="dxa"/>
+          </w:tcPr>
+          <w:p>
+            <w:pPr>
+              <w:pStyle w:val="NormalWeb"/>
+              <w:jc w:val="both"/>
+              <w:rPr>
+                <w:rFonts w:asciiTheme="minorHAnsi" w:hAnsiTheme="minorHAnsi" w:cstheme="minorHAnsi"/>
+                <w:color w:val="1C1E23"/>
+                <w:sz w:val="26"/>
+                <w:szCs w:val="26"/>
+              </w:rPr>
+            </w:pPr>
+            <w:r>
+              <w:rPr>
+                <w:rFonts w:asciiTheme="minorHAnsi" w:hAnsiTheme="minorHAnsi" w:cstheme="minorHAnsi"/>
+                <w:color w:val="1C1E23"/>
+                <w:sz w:val="26"/>
+                <w:szCs w:val="26"/>
+              </w:rPr>
+              <w:t>Administrativo</w:t>
+            </w:r>
+          </w:p>
+        </w:tc>
+        <w:tc>
+          <w:tcPr>
+            <w:tcW w:w="5522" w:type="dxa"/>
+          </w:tcPr>
+          <w:p>
+            <w:pPr>
+              <w:pStyle w:val="NormalWeb"/>
+              <w:jc w:val="both"/>
+              <w:rPr>
+                <w:rFonts w:asciiTheme="minorHAnsi" w:hAnsiTheme="minorHAnsi" w:cstheme="minorHAnsi"/>
+                <w:color w:val="1C1E23"/>
+                <w:sz w:val="26"/>
+                <w:szCs w:val="26"/>
+              </w:rPr>
+            </w:pPr>
+            <w:r>
+              <w:rPr>
+                <w:rFonts w:asciiTheme="minorHAnsi" w:hAnsiTheme="minorHAnsi" w:cstheme="minorHAnsi"/>
+                <w:color w:val="1C1E23"/>
+                <w:sz w:val="26"/>
+                <w:szCs w:val="26"/>
+              </w:rPr>
+              <w:t>Un tipo de empleado que se encargará de administrar las campañas dando de baja o alta las mismas siempre y cuando no haya pedidos pendientes.</w:t>
+            </w:r>
+          </w:p>
+        </w:tc>
+      </w:tr>
+      <w:tr>
+        <w:tc>
+          <w:tcPr>
+            <w:tcW w:w="2972" w:type="dxa"/>
+          </w:tcPr>
+          <w:p>
+            <w:pPr>
+              <w:pStyle w:val="NormalWeb"/>
+              <w:jc w:val="both"/>
+              <w:rPr>
+                <w:rFonts w:asciiTheme="minorHAnsi" w:hAnsiTheme="minorHAnsi" w:cstheme="minorHAnsi"/>
+                <w:color w:val="1C1E23"/>
+                <w:sz w:val="26"/>
+                <w:szCs w:val="26"/>
+              </w:rPr>
+            </w:pPr>
+            <w:r>
+              <w:rPr>
+                <w:rFonts w:asciiTheme="minorHAnsi" w:hAnsiTheme="minorHAnsi" w:cstheme="minorHAnsi"/>
+                <w:color w:val="1C1E23"/>
+                <w:sz w:val="26"/>
+                <w:szCs w:val="26"/>
+              </w:rPr>
+              <w:lastRenderedPageBreak/>
+              <w:t>Transportista</w:t>
+            </w:r>
+          </w:p>
+        </w:tc>
+        <w:tc>
+          <w:tcPr>
+            <w:tcW w:w="5522" w:type="dxa"/>
+          </w:tcPr>
+          <w:p>
+            <w:pPr>
+              <w:pStyle w:val="NormalWeb"/>
+              <w:jc w:val="both"/>
+              <w:rPr>
+                <w:rFonts w:asciiTheme="minorHAnsi" w:hAnsiTheme="minorHAnsi" w:cstheme="minorHAnsi"/>
+                <w:color w:val="1C1E23"/>
+                <w:sz w:val="26"/>
+                <w:szCs w:val="26"/>
+              </w:rPr>
+            </w:pPr>
+            <w:r>
+              <w:rPr>
+                <w:rFonts w:asciiTheme="minorHAnsi" w:hAnsiTheme="minorHAnsi" w:cstheme="minorHAnsi"/>
+                <w:color w:val="1C1E23"/>
+                <w:sz w:val="26"/>
+                <w:szCs w:val="26"/>
+              </w:rPr>
+              <w:t xml:space="preserve">Empresa que se dedica al reparto de los pedidos y se necesita saber </w:t>
+            </w:r>
+            <w:r>
+              <w:rPr>
+                <w:rFonts w:asciiTheme="minorHAnsi" w:hAnsiTheme="minorHAnsi" w:cstheme="minorHAnsi"/>
+                <w:color w:val="1C1E23"/>
+                <w:sz w:val="26"/>
+                <w:szCs w:val="26"/>
+              </w:rPr>
+              <w:t>Nombre, CIF, Domicilio fiscal</w:t>
+            </w:r>
+            <w:r>
+              <w:rPr>
+                <w:rFonts w:asciiTheme="minorHAnsi" w:hAnsiTheme="minorHAnsi" w:cstheme="minorHAnsi"/>
+                <w:color w:val="1C1E23"/>
+                <w:sz w:val="26"/>
+                <w:szCs w:val="26"/>
+              </w:rPr>
+              <w:t>.</w:t>
+            </w:r>
+          </w:p>
+        </w:tc>
+      </w:tr>
+      <w:tr>
+        <w:tc>
+          <w:tcPr>
+            <w:tcW w:w="2972" w:type="dxa"/>
+          </w:tcPr>
+          <w:p>
+            <w:pPr>
+              <w:pStyle w:val="NormalWeb"/>
+              <w:jc w:val="both"/>
+              <w:rPr>
+                <w:rFonts w:asciiTheme="minorHAnsi" w:hAnsiTheme="minorHAnsi" w:cstheme="minorHAnsi"/>
+                <w:color w:val="1C1E23"/>
+                <w:sz w:val="26"/>
+                <w:szCs w:val="26"/>
+              </w:rPr>
+            </w:pPr>
+            <w:r>
+              <w:rPr>
+                <w:rFonts w:asciiTheme="minorHAnsi" w:hAnsiTheme="minorHAnsi" w:cstheme="minorHAnsi"/>
+                <w:color w:val="1C1E23"/>
+                <w:sz w:val="26"/>
+                <w:szCs w:val="26"/>
+              </w:rPr>
+              <w:t>Rutas</w:t>
+            </w:r>
+          </w:p>
+        </w:tc>
+        <w:tc>
+          <w:tcPr>
+            <w:tcW w:w="5522" w:type="dxa"/>
+          </w:tcPr>
+          <w:p>
+            <w:pPr>
+              <w:pStyle w:val="NormalWeb"/>
+              <w:jc w:val="both"/>
+              <w:rPr>
+                <w:rFonts w:asciiTheme="minorHAnsi" w:hAnsiTheme="minorHAnsi" w:cstheme="minorHAnsi"/>
+                <w:color w:val="1C1E23"/>
+                <w:sz w:val="26"/>
+                <w:szCs w:val="26"/>
+              </w:rPr>
+            </w:pPr>
+            <w:r>
+              <w:rPr>
+                <w:rFonts w:asciiTheme="minorHAnsi" w:hAnsiTheme="minorHAnsi" w:cstheme="minorHAnsi"/>
+                <w:color w:val="1C1E23"/>
+                <w:sz w:val="26"/>
+                <w:szCs w:val="26"/>
+              </w:rPr>
+              <w:t>Rutas establecidas para el reparto y se necesita conocer los destinos y horas de reparto.</w:t>
+            </w:r>
+          </w:p>
+        </w:tc>
+      </w:tr>
+      <w:tr>
+        <w:tc>
+          <w:tcPr>
+            <w:tcW w:w="2972" w:type="dxa"/>
+          </w:tcPr>
+          <w:p>
+            <w:pPr>
+              <w:pStyle w:val="NormalWeb"/>
+              <w:jc w:val="both"/>
+              <w:rPr>
+                <w:rFonts w:asciiTheme="minorHAnsi" w:hAnsiTheme="minorHAnsi" w:cstheme="minorHAnsi"/>
+                <w:color w:val="1C1E23"/>
+                <w:sz w:val="26"/>
+                <w:szCs w:val="26"/>
+              </w:rPr>
+            </w:pPr>
+            <w:r>
+              <w:rPr>
+                <w:rFonts w:asciiTheme="minorHAnsi" w:hAnsiTheme="minorHAnsi" w:cstheme="minorHAnsi"/>
+                <w:color w:val="1C1E23"/>
+                <w:sz w:val="26"/>
+                <w:szCs w:val="26"/>
+              </w:rPr>
+              <w:t>Incidencias</w:t>
+            </w:r>
+          </w:p>
+        </w:tc>
+        <w:tc>
+          <w:tcPr>
+            <w:tcW w:w="5522" w:type="dxa"/>
+          </w:tcPr>
+          <w:p>
+            <w:pPr>
+              <w:pStyle w:val="NormalWeb"/>
+              <w:jc w:val="both"/>
+              <w:rPr>
+                <w:rFonts w:asciiTheme="minorHAnsi" w:hAnsiTheme="minorHAnsi" w:cstheme="minorHAnsi"/>
+                <w:color w:val="1C1E23"/>
+                <w:sz w:val="26"/>
+                <w:szCs w:val="26"/>
+              </w:rPr>
+            </w:pPr>
+            <w:r>
+              <w:rPr>
+                <w:rFonts w:asciiTheme="minorHAnsi" w:hAnsiTheme="minorHAnsi" w:cstheme="minorHAnsi"/>
+                <w:color w:val="1C1E23"/>
+                <w:sz w:val="26"/>
+                <w:szCs w:val="26"/>
+              </w:rPr>
+              <w:t>Durante el reparto de los pedidos se originarán incidencias en el sistema y para ello se necesita conocer la fecha y un</w:t>
+            </w:r>
+            <w:r>
+              <w:rPr>
+                <w:rFonts w:asciiTheme="minorHAnsi" w:hAnsiTheme="minorHAnsi" w:cstheme="minorHAnsi"/>
+                <w:color w:val="1C1E23"/>
+                <w:sz w:val="26"/>
+                <w:szCs w:val="26"/>
+              </w:rPr>
+              <w:t>a</w:t>
+            </w:r>
+            <w:r>
+              <w:rPr>
+                <w:rFonts w:asciiTheme="minorHAnsi" w:hAnsiTheme="minorHAnsi" w:cstheme="minorHAnsi"/>
+                <w:color w:val="1C1E23"/>
+                <w:sz w:val="26"/>
+                <w:szCs w:val="26"/>
+              </w:rPr>
+              <w:t xml:space="preserve"> descripción.</w:t>
+            </w:r>
+          </w:p>
+        </w:tc>
+      </w:tr>
+      <w:tr>
+        <w:tc>
+          <w:tcPr>
+            <w:tcW w:w="2972" w:type="dxa"/>
+          </w:tcPr>
+          <w:p>
+            <w:pPr>
+              <w:pStyle w:val="NormalWeb"/>
+              <w:jc w:val="both"/>
+              <w:rPr>
+                <w:rFonts w:asciiTheme="minorHAnsi" w:hAnsiTheme="minorHAnsi" w:cstheme="minorHAnsi"/>
+                <w:color w:val="1C1E23"/>
+                <w:sz w:val="26"/>
+                <w:szCs w:val="26"/>
+              </w:rPr>
+            </w:pPr>
+            <w:proofErr w:type="spellStart"/>
+            <w:r>
+              <w:rPr>
+                <w:rFonts w:asciiTheme="minorHAnsi" w:hAnsiTheme="minorHAnsi" w:cstheme="minorHAnsi"/>
+                <w:color w:val="1C1E23"/>
+                <w:sz w:val="26"/>
+                <w:szCs w:val="26"/>
+              </w:rPr>
+              <w:t>Detalle</w:t>
+            </w:r>
+            <w:r>
+              <w:rPr>
+                <w:rFonts w:asciiTheme="minorHAnsi" w:hAnsiTheme="minorHAnsi" w:cstheme="minorHAnsi"/>
+                <w:color w:val="1C1E23"/>
+                <w:sz w:val="26"/>
+                <w:szCs w:val="26"/>
+              </w:rPr>
+              <w:t>_R</w:t>
+            </w:r>
+            <w:r>
+              <w:rPr>
+                <w:rFonts w:asciiTheme="minorHAnsi" w:hAnsiTheme="minorHAnsi" w:cstheme="minorHAnsi"/>
+                <w:color w:val="1C1E23"/>
+                <w:sz w:val="26"/>
+                <w:szCs w:val="26"/>
+              </w:rPr>
+              <w:t>eparto</w:t>
+            </w:r>
+            <w:proofErr w:type="spellEnd"/>
+          </w:p>
+        </w:tc>
+        <w:tc>
+          <w:tcPr>
+            <w:tcW w:w="5522" w:type="dxa"/>
+          </w:tcPr>
+          <w:p>
+            <w:pPr>
+              <w:pStyle w:val="NormalWeb"/>
+              <w:jc w:val="both"/>
+              <w:rPr>
+                <w:rFonts w:asciiTheme="minorHAnsi" w:hAnsiTheme="minorHAnsi" w:cstheme="minorHAnsi"/>
+                <w:color w:val="1C1E23"/>
+                <w:sz w:val="26"/>
+                <w:szCs w:val="26"/>
+              </w:rPr>
+            </w:pPr>
+            <w:r>
+              <w:rPr>
+                <w:rFonts w:asciiTheme="minorHAnsi" w:hAnsiTheme="minorHAnsi" w:cstheme="minorHAnsi"/>
+                <w:color w:val="1C1E23"/>
+                <w:sz w:val="26"/>
+                <w:szCs w:val="26"/>
+              </w:rPr>
+              <w:t>Esta formado una fecha, incidencia y transporte durante la entrega de pedidos.</w:t>
+            </w:r>
           </w:p>
         </w:tc>
       </w:tr>
@@ -4863,7 +6181,6 @@
     <w:name w:val="Normal (Web)"/>
     <w:basedOn w:val="Normal"/>
     <w:uiPriority w:val="99"/>
-    <w:semiHidden/>
     <w:unhideWhenUsed/>
     <w:rsid w:val="00876175"/>
     <w:pPr>

</xml_diff>